<commit_message>
Deployed 4f458aa with MkDocs version: 1.2.1
</commit_message>
<xml_diff>
--- a/legislacao/plog/PLOG0012A.docx
+++ b/legislacao/plog/PLOG0012A.docx
@@ -973,7 +973,31 @@
           <w:sz w:val="24"/>
           <w:szCs w:val="24"/>
         </w:rPr>
-        <w:t>PLOG0014 – Delimitação de valor de referência de material nacionalizado</w:t>
+        <w:t xml:space="preserve">PLOG0014 – </w:t>
+      </w:r>
+      <w:r>
+        <w:rPr>
+          <w:rFonts w:ascii="TimesNewRoman" w:hAnsi="TimesNewRoman" w:cs="TimesNewRoman"/>
+          <w:sz w:val="24"/>
+          <w:szCs w:val="24"/>
+        </w:rPr>
+        <w:t>V</w:t>
+      </w:r>
+      <w:r>
+        <w:rPr>
+          <w:rFonts w:ascii="TimesNewRoman" w:hAnsi="TimesNewRoman" w:cs="TimesNewRoman"/>
+          <w:sz w:val="24"/>
+          <w:szCs w:val="24"/>
+        </w:rPr>
+        <w:t xml:space="preserve">alor de referência </w:t>
+      </w:r>
+      <w:r>
+        <w:rPr>
+          <w:rFonts w:ascii="TimesNewRoman" w:hAnsi="TimesNewRoman" w:cs="TimesNewRoman"/>
+          <w:sz w:val="24"/>
+          <w:szCs w:val="24"/>
+        </w:rPr>
+        <w:t>a partir de histórico de requisições</w:t>
       </w:r>
     </w:p>
     <w:p>
@@ -6653,7 +6677,7 @@
         <w:b/>
         <w:noProof/>
       </w:rPr>
-      <w:t>4</w:t>
+      <w:t>7</w:t>
     </w:r>
     <w:r>
       <w:rPr>

</xml_diff>

<commit_message>
Deployed 052a886 with MkDocs version: 1.2.1
</commit_message>
<xml_diff>
--- a/legislacao/plog/PLOG0012A.docx
+++ b/legislacao/plog/PLOG0012A.docx
@@ -1337,9 +1337,9 @@
         </w:rPr>
         <w:drawing>
           <wp:inline distT="0" distB="0" distL="0" distR="0">
-            <wp:extent cx="6959720" cy="5072216"/>
+            <wp:extent cx="8401050" cy="5238750"/>
             <wp:effectExtent l="19050" t="0" r="0" b="0"/>
-            <wp:docPr id="4" name="Imagem 4"/>
+            <wp:docPr id="2" name="Imagem 1"/>
             <wp:cNvGraphicFramePr>
               <a:graphicFrameLocks xmlns:a="http://schemas.openxmlformats.org/drawingml/2006/main" noChangeAspect="1"/>
             </wp:cNvGraphicFramePr>
@@ -1347,7 +1347,7 @@
               <a:graphicData uri="http://schemas.openxmlformats.org/drawingml/2006/picture">
                 <pic:pic xmlns:pic="http://schemas.openxmlformats.org/drawingml/2006/picture">
                   <pic:nvPicPr>
-                    <pic:cNvPr id="0" name="Picture 4"/>
+                    <pic:cNvPr id="0" name="Picture 1"/>
                     <pic:cNvPicPr>
                       <a:picLocks noChangeAspect="1" noChangeArrowheads="1"/>
                     </pic:cNvPicPr>
@@ -1362,7 +1362,7 @@
                   <pic:spPr bwMode="auto">
                     <a:xfrm>
                       <a:off x="0" y="0"/>
-                      <a:ext cx="6969878" cy="5079619"/>
+                      <a:ext cx="8401050" cy="5238750"/>
                     </a:xfrm>
                     <a:prstGeom prst="rect">
                       <a:avLst/>
@@ -4819,7 +4819,7 @@
                     <a:blip r:embed="rId11" cstate="print">
                       <a:extLst>
                         <a:ext uri="{28A0092B-C50C-407E-A947-70E740481C1C}">
-                          <a14:useLocalDpi xmlns:a14="http://schemas.microsoft.com/office/drawing/2010/main" xmlns:wps="http://schemas.microsoft.com/office/word/2010/wordprocessingShape" xmlns:wpi="http://schemas.microsoft.com/office/word/2010/wordprocessingInk" xmlns:wpg="http://schemas.microsoft.com/office/word/2010/wordprocessingGroup" xmlns:w16se="http://schemas.microsoft.com/office/word/2015/wordml/symex" xmlns:w16cid="http://schemas.microsoft.com/office/word/2016/wordml/cid" xmlns:w15="http://schemas.microsoft.com/office/word/2012/wordml" xmlns:w14="http://schemas.microsoft.com/office/word/2010/wordml" xmlns:w="http://schemas.openxmlformats.org/wordprocessingml/2006/main" xmlns:w10="urn:schemas-microsoft-com:office:word" xmlns:wp14="http://schemas.microsoft.com/office/word/2010/wordprocessingDrawing" xmlns:v="urn:schemas-microsoft-com:vml" xmlns:o="urn:schemas-microsoft-com:office:office" xmlns:am3d="http://schemas.microsoft.com/office/drawing/2017/model3d" xmlns:aink="http://schemas.microsoft.com/office/drawing/2016/ink" xmlns:mc="http://schemas.openxmlformats.org/markup-compatibility/2006" xmlns:cx8="http://schemas.microsoft.com/office/drawing/2016/5/14/chartex" xmlns:cx7="http://schemas.microsoft.com/office/drawing/2016/5/13/chartex" xmlns:cx6="http://schemas.microsoft.com/office/drawing/2016/5/12/chartex" xmlns:cx5="http://schemas.microsoft.com/office/drawing/2016/5/11/chartex" xmlns:cx4="http://schemas.microsoft.com/office/drawing/2016/5/10/chartex" xmlns:cx3="http://schemas.microsoft.com/office/drawing/2016/5/9/chartex" xmlns:cx2="http://schemas.microsoft.com/office/drawing/2015/10/21/chartex" xmlns:cx1="http://schemas.microsoft.com/office/drawing/2015/9/8/chartex" xmlns:cx="http://schemas.microsoft.com/office/drawing/2014/chartex" xmlns:wpc="http://schemas.microsoft.com/office/word/2010/wordprocessingCanvas" xmlns="" val="0"/>
+                          <a14:useLocalDpi xmlns="" xmlns:wpc="http://schemas.microsoft.com/office/word/2010/wordprocessingCanvas" xmlns:cx="http://schemas.microsoft.com/office/drawing/2014/chartex" xmlns:cx1="http://schemas.microsoft.com/office/drawing/2015/9/8/chartex" xmlns:cx2="http://schemas.microsoft.com/office/drawing/2015/10/21/chartex" xmlns:cx3="http://schemas.microsoft.com/office/drawing/2016/5/9/chartex" xmlns:cx4="http://schemas.microsoft.com/office/drawing/2016/5/10/chartex" xmlns:cx5="http://schemas.microsoft.com/office/drawing/2016/5/11/chartex" xmlns:cx6="http://schemas.microsoft.com/office/drawing/2016/5/12/chartex" xmlns:cx7="http://schemas.microsoft.com/office/drawing/2016/5/13/chartex" xmlns:cx8="http://schemas.microsoft.com/office/drawing/2016/5/14/chartex" xmlns:mc="http://schemas.openxmlformats.org/markup-compatibility/2006" xmlns:aink="http://schemas.microsoft.com/office/drawing/2016/ink" xmlns:am3d="http://schemas.microsoft.com/office/drawing/2017/model3d" xmlns:o="urn:schemas-microsoft-com:office:office" xmlns:v="urn:schemas-microsoft-com:vml" xmlns:wp14="http://schemas.microsoft.com/office/word/2010/wordprocessingDrawing" xmlns:w10="urn:schemas-microsoft-com:office:word" xmlns:w="http://schemas.openxmlformats.org/wordprocessingml/2006/main" xmlns:w14="http://schemas.microsoft.com/office/word/2010/wordml" xmlns:w15="http://schemas.microsoft.com/office/word/2012/wordml" xmlns:w16cid="http://schemas.microsoft.com/office/word/2016/wordml/cid" xmlns:w16se="http://schemas.microsoft.com/office/word/2015/wordml/symex" xmlns:wpg="http://schemas.microsoft.com/office/word/2010/wordprocessingGroup" xmlns:wpi="http://schemas.microsoft.com/office/word/2010/wordprocessingInk" xmlns:wps="http://schemas.microsoft.com/office/word/2010/wordprocessingShape" xmlns:a14="http://schemas.microsoft.com/office/drawing/2010/main" val="0"/>
                         </a:ext>
                       </a:extLst>
                     </a:blip>
@@ -6536,7 +6536,7 @@
             <w:b/>
             <w:noProof/>
           </w:rPr>
-          <w:t>1</w:t>
+          <w:t>2</w:t>
         </w:r>
         <w:r>
           <w:rPr>
@@ -6576,7 +6576,7 @@
             <w:b/>
             <w:noProof/>
           </w:rPr>
-          <w:t>3</w:t>
+          <w:t>7</w:t>
         </w:r>
         <w:r>
           <w:rPr>
@@ -6684,7 +6684,7 @@
         <w:b/>
         <w:noProof/>
       </w:rPr>
-      <w:t>7</w:t>
+      <w:t>4</w:t>
     </w:r>
     <w:r>
       <w:rPr>
@@ -6822,7 +6822,7 @@
         <w:b/>
         <w:noProof/>
       </w:rPr>
-      <w:t>3</w:t>
+      <w:t>7</w:t>
     </w:r>
     <w:r>
       <w:rPr>

</xml_diff>

<commit_message>
Deployed 2fb6f8c with MkDocs version: 1.2.2
</commit_message>
<xml_diff>
--- a/legislacao/plog/PLOG0012A.docx
+++ b/legislacao/plog/PLOG0012A.docx
@@ -988,7 +988,7 @@
           <w:sz w:val="24"/>
           <w:szCs w:val="24"/>
         </w:rPr>
-        <w:t>V</w:t>
+        <w:t xml:space="preserve">Delimitação de valor </w:t>
       </w:r>
       <w:r>
         <w:rPr>
@@ -996,7 +996,7 @@
           <w:sz w:val="24"/>
           <w:szCs w:val="24"/>
         </w:rPr>
-        <w:t xml:space="preserve">alor de referência </w:t>
+        <w:t xml:space="preserve">de referência </w:t>
       </w:r>
       <w:r>
         <w:rPr>
@@ -1004,7 +1004,7 @@
           <w:sz w:val="24"/>
           <w:szCs w:val="24"/>
         </w:rPr>
-        <w:t>a partir de histórico de requisições</w:t>
+        <w:t>de material nacionalizado</w:t>
       </w:r>
     </w:p>
     <w:p>
@@ -4819,7 +4819,7 @@
                     <a:blip r:embed="rId11" cstate="print">
                       <a:extLst>
                         <a:ext uri="{28A0092B-C50C-407E-A947-70E740481C1C}">
-                          <a14:useLocalDpi xmlns="" xmlns:wpc="http://schemas.microsoft.com/office/word/2010/wordprocessingCanvas" xmlns:cx="http://schemas.microsoft.com/office/drawing/2014/chartex" xmlns:cx1="http://schemas.microsoft.com/office/drawing/2015/9/8/chartex" xmlns:cx2="http://schemas.microsoft.com/office/drawing/2015/10/21/chartex" xmlns:cx3="http://schemas.microsoft.com/office/drawing/2016/5/9/chartex" xmlns:cx4="http://schemas.microsoft.com/office/drawing/2016/5/10/chartex" xmlns:cx5="http://schemas.microsoft.com/office/drawing/2016/5/11/chartex" xmlns:cx6="http://schemas.microsoft.com/office/drawing/2016/5/12/chartex" xmlns:cx7="http://schemas.microsoft.com/office/drawing/2016/5/13/chartex" xmlns:cx8="http://schemas.microsoft.com/office/drawing/2016/5/14/chartex" xmlns:mc="http://schemas.openxmlformats.org/markup-compatibility/2006" xmlns:aink="http://schemas.microsoft.com/office/drawing/2016/ink" xmlns:am3d="http://schemas.microsoft.com/office/drawing/2017/model3d" xmlns:o="urn:schemas-microsoft-com:office:office" xmlns:v="urn:schemas-microsoft-com:vml" xmlns:wp14="http://schemas.microsoft.com/office/word/2010/wordprocessingDrawing" xmlns:w10="urn:schemas-microsoft-com:office:word" xmlns:w="http://schemas.openxmlformats.org/wordprocessingml/2006/main" xmlns:w14="http://schemas.microsoft.com/office/word/2010/wordml" xmlns:w15="http://schemas.microsoft.com/office/word/2012/wordml" xmlns:w16cid="http://schemas.microsoft.com/office/word/2016/wordml/cid" xmlns:w16se="http://schemas.microsoft.com/office/word/2015/wordml/symex" xmlns:wpg="http://schemas.microsoft.com/office/word/2010/wordprocessingGroup" xmlns:wpi="http://schemas.microsoft.com/office/word/2010/wordprocessingInk" xmlns:wps="http://schemas.microsoft.com/office/word/2010/wordprocessingShape" xmlns:a14="http://schemas.microsoft.com/office/drawing/2010/main" val="0"/>
+                          <a14:useLocalDpi xmlns:a14="http://schemas.microsoft.com/office/drawing/2010/main" xmlns:wps="http://schemas.microsoft.com/office/word/2010/wordprocessingShape" xmlns:wpi="http://schemas.microsoft.com/office/word/2010/wordprocessingInk" xmlns:wpg="http://schemas.microsoft.com/office/word/2010/wordprocessingGroup" xmlns:w16se="http://schemas.microsoft.com/office/word/2015/wordml/symex" xmlns:w16cid="http://schemas.microsoft.com/office/word/2016/wordml/cid" xmlns:w15="http://schemas.microsoft.com/office/word/2012/wordml" xmlns:w14="http://schemas.microsoft.com/office/word/2010/wordml" xmlns:w="http://schemas.openxmlformats.org/wordprocessingml/2006/main" xmlns:w10="urn:schemas-microsoft-com:office:word" xmlns:wp14="http://schemas.microsoft.com/office/word/2010/wordprocessingDrawing" xmlns:v="urn:schemas-microsoft-com:vml" xmlns:o="urn:schemas-microsoft-com:office:office" xmlns:am3d="http://schemas.microsoft.com/office/drawing/2017/model3d" xmlns:aink="http://schemas.microsoft.com/office/drawing/2016/ink" xmlns:mc="http://schemas.openxmlformats.org/markup-compatibility/2006" xmlns:cx8="http://schemas.microsoft.com/office/drawing/2016/5/14/chartex" xmlns:cx7="http://schemas.microsoft.com/office/drawing/2016/5/13/chartex" xmlns:cx6="http://schemas.microsoft.com/office/drawing/2016/5/12/chartex" xmlns:cx5="http://schemas.microsoft.com/office/drawing/2016/5/11/chartex" xmlns:cx4="http://schemas.microsoft.com/office/drawing/2016/5/10/chartex" xmlns:cx3="http://schemas.microsoft.com/office/drawing/2016/5/9/chartex" xmlns:cx2="http://schemas.microsoft.com/office/drawing/2015/10/21/chartex" xmlns:cx1="http://schemas.microsoft.com/office/drawing/2015/9/8/chartex" xmlns:cx="http://schemas.microsoft.com/office/drawing/2014/chartex" xmlns:wpc="http://schemas.microsoft.com/office/word/2010/wordprocessingCanvas" xmlns="" val="0"/>
                         </a:ext>
                       </a:extLst>
                     </a:blip>
@@ -6684,7 +6684,7 @@
         <w:b/>
         <w:noProof/>
       </w:rPr>
-      <w:t>4</w:t>
+      <w:t>7</w:t>
     </w:r>
     <w:r>
       <w:rPr>
@@ -6724,7 +6724,7 @@
         <w:b/>
         <w:noProof/>
       </w:rPr>
-      <w:t>7</w:t>
+      <w:t>8</w:t>
     </w:r>
     <w:r>
       <w:rPr>
@@ -6822,7 +6822,7 @@
         <w:b/>
         <w:noProof/>
       </w:rPr>
-      <w:t>7</w:t>
+      <w:t>8</w:t>
     </w:r>
     <w:r>
       <w:rPr>

</xml_diff>

<commit_message>
Deployed e7daf9b with MkDocs version: 1.2.2
</commit_message>
<xml_diff>
--- a/legislacao/plog/PLOG0012A.docx
+++ b/legislacao/plog/PLOG0012A.docx
@@ -4831,7 +4831,7 @@
                     <a:blip r:embed="rId11" cstate="print">
                       <a:extLst>
                         <a:ext uri="{28A0092B-C50C-407E-A947-70E740481C1C}">
-                          <a14:useLocalDpi xmlns="" xmlns:wpc="http://schemas.microsoft.com/office/word/2010/wordprocessingCanvas" xmlns:cx="http://schemas.microsoft.com/office/drawing/2014/chartex" xmlns:cx1="http://schemas.microsoft.com/office/drawing/2015/9/8/chartex" xmlns:cx2="http://schemas.microsoft.com/office/drawing/2015/10/21/chartex" xmlns:cx3="http://schemas.microsoft.com/office/drawing/2016/5/9/chartex" xmlns:cx4="http://schemas.microsoft.com/office/drawing/2016/5/10/chartex" xmlns:cx5="http://schemas.microsoft.com/office/drawing/2016/5/11/chartex" xmlns:cx6="http://schemas.microsoft.com/office/drawing/2016/5/12/chartex" xmlns:cx7="http://schemas.microsoft.com/office/drawing/2016/5/13/chartex" xmlns:cx8="http://schemas.microsoft.com/office/drawing/2016/5/14/chartex" xmlns:mc="http://schemas.openxmlformats.org/markup-compatibility/2006" xmlns:aink="http://schemas.microsoft.com/office/drawing/2016/ink" xmlns:am3d="http://schemas.microsoft.com/office/drawing/2017/model3d" xmlns:o="urn:schemas-microsoft-com:office:office" xmlns:v="urn:schemas-microsoft-com:vml" xmlns:wp14="http://schemas.microsoft.com/office/word/2010/wordprocessingDrawing" xmlns:w10="urn:schemas-microsoft-com:office:word" xmlns:w="http://schemas.openxmlformats.org/wordprocessingml/2006/main" xmlns:w14="http://schemas.microsoft.com/office/word/2010/wordml" xmlns:w15="http://schemas.microsoft.com/office/word/2012/wordml" xmlns:w16cid="http://schemas.microsoft.com/office/word/2016/wordml/cid" xmlns:w16se="http://schemas.microsoft.com/office/word/2015/wordml/symex" xmlns:wpg="http://schemas.microsoft.com/office/word/2010/wordprocessingGroup" xmlns:wpi="http://schemas.microsoft.com/office/word/2010/wordprocessingInk" xmlns:wps="http://schemas.microsoft.com/office/word/2010/wordprocessingShape" xmlns:a14="http://schemas.microsoft.com/office/drawing/2010/main" val="0"/>
+                          <a14:useLocalDpi xmlns:a14="http://schemas.microsoft.com/office/drawing/2010/main" xmlns:wps="http://schemas.microsoft.com/office/word/2010/wordprocessingShape" xmlns:wpi="http://schemas.microsoft.com/office/word/2010/wordprocessingInk" xmlns:wpg="http://schemas.microsoft.com/office/word/2010/wordprocessingGroup" xmlns:w16se="http://schemas.microsoft.com/office/word/2015/wordml/symex" xmlns:w16cid="http://schemas.microsoft.com/office/word/2016/wordml/cid" xmlns:w15="http://schemas.microsoft.com/office/word/2012/wordml" xmlns:w14="http://schemas.microsoft.com/office/word/2010/wordml" xmlns:w="http://schemas.openxmlformats.org/wordprocessingml/2006/main" xmlns:w10="urn:schemas-microsoft-com:office:word" xmlns:wp14="http://schemas.microsoft.com/office/word/2010/wordprocessingDrawing" xmlns:v="urn:schemas-microsoft-com:vml" xmlns:o="urn:schemas-microsoft-com:office:office" xmlns:am3d="http://schemas.microsoft.com/office/drawing/2017/model3d" xmlns:aink="http://schemas.microsoft.com/office/drawing/2016/ink" xmlns:mc="http://schemas.openxmlformats.org/markup-compatibility/2006" xmlns:cx8="http://schemas.microsoft.com/office/drawing/2016/5/14/chartex" xmlns:cx7="http://schemas.microsoft.com/office/drawing/2016/5/13/chartex" xmlns:cx6="http://schemas.microsoft.com/office/drawing/2016/5/12/chartex" xmlns:cx5="http://schemas.microsoft.com/office/drawing/2016/5/11/chartex" xmlns:cx4="http://schemas.microsoft.com/office/drawing/2016/5/10/chartex" xmlns:cx3="http://schemas.microsoft.com/office/drawing/2016/5/9/chartex" xmlns:cx2="http://schemas.microsoft.com/office/drawing/2015/10/21/chartex" xmlns:cx1="http://schemas.microsoft.com/office/drawing/2015/9/8/chartex" xmlns:cx="http://schemas.microsoft.com/office/drawing/2014/chartex" xmlns:wpc="http://schemas.microsoft.com/office/word/2010/wordprocessingCanvas" xmlns="" val="0"/>
                         </a:ext>
                       </a:extLst>
                     </a:blip>
@@ -6696,7 +6696,7 @@
         <w:b/>
         <w:noProof/>
       </w:rPr>
-      <w:t>7</w:t>
+      <w:t>4</w:t>
     </w:r>
     <w:r>
       <w:rPr>

</xml_diff>